<commit_message>
Update Template CCOMP - Projetos de Extensão.docx
</commit_message>
<xml_diff>
--- a/documentos/Template CCOMP - Projetos de Extensão.docx
+++ b/documentos/Template CCOMP - Projetos de Extensão.docx
@@ -157,27 +157,7 @@
               <w:spacing w:after="0"/>
             </w:pPr>
             <w:r>
-              <w:t xml:space="preserve">The Society, produzido pelo grupo </w:t>
-            </w:r>
-            <w:proofErr w:type="spellStart"/>
-            <w:r>
-              <w:t>Tracksuit</w:t>
-            </w:r>
-            <w:proofErr w:type="spellEnd"/>
-            <w:r>
-              <w:t xml:space="preserve"> GAME</w:t>
-            </w:r>
-            <w:r>
-              <w:t>S</w:t>
-            </w:r>
-            <w:r>
-              <w:t xml:space="preserve"> é um jogo modo campanha que engloba questões de desigualdade social, censura e abuso de autoridade. Você já imaginou se uma sociedade inteira vivesse dentro do mesmo </w:t>
-            </w:r>
-            <w:r>
-              <w:t>edifício?</w:t>
-            </w:r>
-            <w:r>
-              <w:t xml:space="preserve"> </w:t>
+              <w:t xml:space="preserve">The Society, produzido pelo grupo Tracksuit GAMES é um jogo modo campanha que engloba questões de desigualdade social, censura e abuso de autoridade. Você já imaginou se uma sociedade inteira vivesse dentro do mesmo edifício? </w:t>
             </w:r>
           </w:p>
         </w:tc>
@@ -476,39 +456,8 @@
                 <w:sz w:val="20"/>
                 <w:szCs w:val="20"/>
               </w:rPr>
-              <w:t xml:space="preserve">Vitor </w:t>
-            </w:r>
-            <w:proofErr w:type="spellStart"/>
-            <w:r>
-              <w:rPr>
-                <w:rFonts w:ascii="Arial" w:eastAsia="Arial" w:hAnsi="Arial" w:cs="Arial"/>
-                <w:bCs/>
-                <w:sz w:val="20"/>
-                <w:szCs w:val="20"/>
-              </w:rPr>
-              <w:t>Utimura</w:t>
-            </w:r>
-            <w:proofErr w:type="spellEnd"/>
-            <w:r>
-              <w:rPr>
-                <w:rFonts w:ascii="Arial" w:eastAsia="Arial" w:hAnsi="Arial" w:cs="Arial"/>
-                <w:bCs/>
-                <w:sz w:val="20"/>
-                <w:szCs w:val="20"/>
-              </w:rPr>
-              <w:t xml:space="preserve"> </w:t>
-            </w:r>
-            <w:proofErr w:type="spellStart"/>
-            <w:r>
-              <w:rPr>
-                <w:rFonts w:ascii="Arial" w:eastAsia="Arial" w:hAnsi="Arial" w:cs="Arial"/>
-                <w:bCs/>
-                <w:sz w:val="20"/>
-                <w:szCs w:val="20"/>
-              </w:rPr>
-              <w:t>Locateli</w:t>
-            </w:r>
-            <w:proofErr w:type="spellEnd"/>
+              <w:t>Vitor Utimura Locateli</w:t>
+            </w:r>
           </w:p>
           <w:p>
             <w:pPr>
@@ -544,7 +493,7 @@
                 <w:sz w:val="20"/>
                 <w:szCs w:val="20"/>
               </w:rPr>
-              <w:t>23024729</w:t>
+              <w:t>23024638</w:t>
             </w:r>
           </w:p>
         </w:tc>
@@ -572,19 +521,8 @@
                 <w:sz w:val="20"/>
                 <w:szCs w:val="20"/>
               </w:rPr>
-              <w:t xml:space="preserve">Gustavo Marcello Correa De </w:t>
-            </w:r>
-            <w:proofErr w:type="spellStart"/>
-            <w:r>
-              <w:rPr>
-                <w:rFonts w:ascii="Arial" w:eastAsia="Arial" w:hAnsi="Arial" w:cs="Arial"/>
-                <w:bCs/>
-                <w:sz w:val="20"/>
-                <w:szCs w:val="20"/>
-              </w:rPr>
-              <w:t>Araujo</w:t>
-            </w:r>
-            <w:proofErr w:type="spellEnd"/>
+              <w:t>Gustavo Marcello Correa De Araujo</w:t>
+            </w:r>
           </w:p>
           <w:p>
             <w:pPr>
@@ -620,7 +558,7 @@
                 <w:sz w:val="20"/>
                 <w:szCs w:val="20"/>
               </w:rPr>
-              <w:t>23024638</w:t>
+              <w:t>23024729</w:t>
             </w:r>
           </w:p>
         </w:tc>
@@ -726,29 +664,7 @@
                 <w:sz w:val="20"/>
                 <w:szCs w:val="20"/>
               </w:rPr>
-              <w:t xml:space="preserve">Victor Bruno Alexandre Rosetti de </w:t>
-            </w:r>
-            <w:proofErr w:type="spellStart"/>
-            <w:r>
-              <w:rPr>
-                <w:rFonts w:ascii="Arial" w:eastAsia="Arial" w:hAnsi="Arial" w:cs="Arial"/>
-                <w:bCs/>
-                <w:color w:val="000000"/>
-                <w:sz w:val="20"/>
-                <w:szCs w:val="20"/>
-              </w:rPr>
-              <w:t>Quiroz</w:t>
-            </w:r>
-            <w:proofErr w:type="spellEnd"/>
-            <w:r>
-              <w:rPr>
-                <w:rFonts w:ascii="Arial" w:eastAsia="Arial" w:hAnsi="Arial" w:cs="Arial"/>
-                <w:bCs/>
-                <w:color w:val="000000"/>
-                <w:sz w:val="20"/>
-                <w:szCs w:val="20"/>
-              </w:rPr>
-              <w:t>, Fabiano Alves Onça</w:t>
+              <w:t>Victor Bruno Alexandre Rosetti de Quiroz, Fabiano Alves Onça</w:t>
             </w:r>
           </w:p>
           <w:p>
@@ -1847,24 +1763,12 @@
               <w:spacing w:after="0"/>
             </w:pPr>
             <w:r>
-              <w:t xml:space="preserve">10 </w:t>
-            </w:r>
-            <w:r>
-              <w:t>- Redução</w:t>
-            </w:r>
-            <w:r>
-              <w:t xml:space="preserve"> das Desigualdades </w:t>
-            </w:r>
-          </w:p>
-          <w:p>
-            <w:r>
-              <w:t xml:space="preserve">16 </w:t>
-            </w:r>
-            <w:r>
-              <w:t>- Paz</w:t>
-            </w:r>
-            <w:r>
-              <w:t>. Justiça e Instituições Eficazes.</w:t>
+              <w:t xml:space="preserve">10 - Redução das Desigualdades </w:t>
+            </w:r>
+          </w:p>
+          <w:p>
+            <w:r>
+              <w:t>16 - Paz. Justiça e Instituições Eficazes.</w:t>
             </w:r>
           </w:p>
           <w:p>
@@ -1977,23 +1881,7 @@
               <w:spacing w:after="0"/>
             </w:pPr>
             <w:r>
-              <w:t xml:space="preserve">A </w:t>
-            </w:r>
-            <w:proofErr w:type="spellStart"/>
-            <w:r>
-              <w:t>ODs</w:t>
-            </w:r>
-            <w:proofErr w:type="spellEnd"/>
-            <w:r>
-              <w:t xml:space="preserve"> 10 do jogo foi inserida no tema principal onde tratamos uma sociedade utópica extremamente desigual, onde a ascensão social é impossível. Já a </w:t>
-            </w:r>
-            <w:proofErr w:type="spellStart"/>
-            <w:r>
-              <w:t>ODs</w:t>
-            </w:r>
-            <w:proofErr w:type="spellEnd"/>
-            <w:r>
-              <w:t xml:space="preserve"> 11 será retratada no instinto de justiça que o personagem principal carrega ao longo da história.</w:t>
+              <w:t>A ODs 10 do jogo foi inserida no tema principal onde tratamos uma sociedade utópica extremamente desigual, onde a ascensão social é impossível. Já a ODs 11 será retratada no instinto de justiça que o personagem principal carrega ao longo da história.</w:t>
             </w:r>
           </w:p>
           <w:p>
@@ -2090,21 +1978,7 @@
               </w:rPr>
             </w:pPr>
             <w:r>
-              <w:t xml:space="preserve">O </w:t>
-            </w:r>
-            <w:r>
-              <w:t>público-alvo</w:t>
-            </w:r>
-            <w:r>
-              <w:t xml:space="preserve"> que a </w:t>
-            </w:r>
-            <w:proofErr w:type="spellStart"/>
-            <w:r>
-              <w:t>Tracksuit</w:t>
-            </w:r>
-            <w:proofErr w:type="spellEnd"/>
-            <w:r>
-              <w:t xml:space="preserve"> Games quer atingir é todo aquele acima de 14 anos. Acreditamos que a compreensão do jogo se torna mais fácil após essa idade, visto que o tema e os diálogos do jogo são difíceis de se compreender, e se trata de um jogo crítico sociologicamente falando, logo se supõe que o player tenha essa capacidade de entendimento um pouco mais aguçada.</w:t>
+              <w:t>O público-alvo que a Tracksuit Games quer atingir é todo aquele acima de 14 anos. Acreditamos que a compreensão do jogo se torna mais fácil após essa idade, visto que o tema e os diálogos do jogo são difíceis de se compreender, e se trata de um jogo crítico sociologicamente falando, logo se supõe que o player tenha essa capacidade de entendimento um pouco mais aguçada.</w:t>
             </w:r>
           </w:p>
         </w:tc>
@@ -2164,13 +2038,7 @@
           </w:tcPr>
           <w:p>
             <w:r>
-              <w:t xml:space="preserve">Os problemas que o The Society tenta abordar é principalmente a desigualdade social vista na sociedade na qual se vive nos dias de hoje. Também tentamos retratar a forma autoritária que os governos funcionam </w:t>
-            </w:r>
-            <w:r>
-              <w:t>atualmente</w:t>
-            </w:r>
-            <w:r>
-              <w:t xml:space="preserve">. Reprimindo assim, principalmente, as camadas mais baixas da sociedade. </w:t>
+              <w:t xml:space="preserve">Os problemas que o The Society tenta abordar é principalmente a desigualdade social vista na sociedade na qual se vive nos dias de hoje. Também tentamos retratar a forma autoritária que os governos funcionam atualmente. Reprimindo assim, principalmente, as camadas mais baixas da sociedade. </w:t>
             </w:r>
           </w:p>
           <w:p>
@@ -2412,24 +2280,12 @@
               <w:spacing w:after="0"/>
             </w:pPr>
             <w:r>
-              <w:t xml:space="preserve">       </w:t>
-            </w:r>
-            <w:r>
-              <w:t xml:space="preserve">The Society é um jogo que conta a história de um edifício onde uma sociedade inteira divide o mesmo espaço, mas não o mesmo andar. Neste bloco de concreto imenso, cada andar representa uma classe social, </w:t>
-            </w:r>
-            <w:r>
-              <w:t>onde a</w:t>
-            </w:r>
-            <w:r>
-              <w:t xml:space="preserve"> ascensão social é restrita para pouquíssimas pessoas e extremamente proibida para todo o resto. </w:t>
-            </w:r>
-          </w:p>
-          <w:p>
-            <w:r>
-              <w:t xml:space="preserve">       </w:t>
-            </w:r>
-            <w:r>
-              <w:t xml:space="preserve">Frank Cobain, é um homem de meia idade que trabalha no terceiro piso desse prédio. Lá é conhecido como escritório, mas segue as mesmas regras de todo o restante do edifício. Sem pode haver questionamentos, não pode parar de trabalhar, e nunca pense em colocar o olho onde não é chamado. </w:t>
+              <w:t xml:space="preserve">       The Society é um jogo que conta a história de um edifício onde uma sociedade inteira divide o mesmo espaço, mas não o mesmo andar. Neste bloco de concreto imenso, cada andar representa uma classe social, onde a ascensão social é restrita para pouquíssimas pessoas e extremamente proibida para todo o resto. </w:t>
+            </w:r>
+          </w:p>
+          <w:p>
+            <w:r>
+              <w:t xml:space="preserve">       Frank Cobain, é um homem de meia idade que trabalha no terceiro piso desse prédio. Lá é conhecido como escritório, mas segue as mesmas regras de todo o restante do edifício. Sem pode haver questionamentos, não pode parar de trabalhar, e nunca pense em colocar o olho onde não é chamado. </w:t>
             </w:r>
           </w:p>
           <w:p>
@@ -2746,15 +2602,7 @@
               </w:rPr>
             </w:pPr>
             <w:r>
-              <w:t xml:space="preserve">A </w:t>
-            </w:r>
-            <w:proofErr w:type="spellStart"/>
-            <w:r>
-              <w:t>Tracksuit</w:t>
-            </w:r>
-            <w:proofErr w:type="spellEnd"/>
-            <w:r>
-              <w:t xml:space="preserve"> Games espera indagar dúvidas em cada jogador que decidir jogar o The Society. Cada pessoa que entrar no jogo sairá cheia de dúvidas sobre o modo que a sociedade se coloca em sua frente no dia a dia. Assim, questões sociais também farão parte do seu dia a dia até mesmo quando estiver em sua hora de lazer.</w:t>
+              <w:t>A Tracksuit Games espera indagar dúvidas em cada jogador que decidir jogar o The Society. Cada pessoa que entrar no jogo sairá cheia de dúvidas sobre o modo que a sociedade se coloca em sua frente no dia a dia. Assim, questões sociais também farão parte do seu dia a dia até mesmo quando estiver em sua hora de lazer.</w:t>
             </w:r>
           </w:p>
         </w:tc>
@@ -2834,21 +2682,7 @@
               <w:rPr>
                 <w:rFonts w:ascii="Arial" w:eastAsia="Arial" w:hAnsi="Arial" w:cs="Arial"/>
               </w:rPr>
-              <w:t xml:space="preserve">No que se refere aos cenários e jogabilidade nos inspiramos em jogos estilo Pokémon e </w:t>
-            </w:r>
-            <w:proofErr w:type="spellStart"/>
-            <w:r>
-              <w:rPr>
-                <w:rFonts w:ascii="Arial" w:eastAsia="Arial" w:hAnsi="Arial" w:cs="Arial"/>
-              </w:rPr>
-              <w:t>Undertale</w:t>
-            </w:r>
-            <w:proofErr w:type="spellEnd"/>
-            <w:r>
-              <w:rPr>
-                <w:rFonts w:ascii="Arial" w:eastAsia="Arial" w:hAnsi="Arial" w:cs="Arial"/>
-              </w:rPr>
-              <w:t>. Já que no que se diz respeito à história do jogo, tivemos inspirações em jogos que retratam críticas sociais, e em livros como 1984 de George Orwell</w:t>
+              <w:t>No que se refere aos cenários e jogabilidade nos inspiramos em jogos estilo Pokémon e Undertale. Já que no que se diz respeito à história do jogo, tivemos inspirações em jogos que retratam críticas sociais, e em livros como 1984 de George Orwell</w:t>
             </w:r>
           </w:p>
         </w:tc>
@@ -5034,6 +4868,30 @@
 </file>
 
 <file path=customXml/item1.xml><?xml version="1.0" encoding="utf-8"?>
+<b:Sources xmlns:b="http://schemas.openxmlformats.org/officeDocument/2006/bibliography" xmlns="http://schemas.openxmlformats.org/officeDocument/2006/bibliography" SelectedStyle="\APA.XSL" StyleName="APA"/>
+</file>
+
+<file path=customXml/item2.xml><?xml version="1.0" encoding="utf-8"?>
+<?mso-contentType ?>
+<FormTemplates xmlns="http://schemas.microsoft.com/sharepoint/v3/contenttype/forms">
+  <Display>DocumentLibraryForm</Display>
+  <Edit>DocumentLibraryForm</Edit>
+  <New>DocumentLibraryForm</New>
+</FormTemplates>
+</file>
+
+<file path=customXml/item3.xml><?xml version="1.0" encoding="utf-8"?>
+<p:properties xmlns:p="http://schemas.microsoft.com/office/2006/metadata/properties" xmlns:xsi="http://www.w3.org/2001/XMLSchema-instance" xmlns:pc="http://schemas.microsoft.com/office/infopath/2007/PartnerControls">
+  <documentManagement>
+    <lcf76f155ced4ddcb4097134ff3c332f xmlns="6ec2c070-79bd-49b2-81b1-b94952dba74e">
+      <Terms xmlns="http://schemas.microsoft.com/office/infopath/2007/PartnerControls"/>
+    </lcf76f155ced4ddcb4097134ff3c332f>
+    <TaxCatchAll xmlns="bc4c7b94-15af-4813-b75b-40843b6f2e9a" xsi:nil="true"/>
+  </documentManagement>
+</p:properties>
+</file>
+
+<file path=customXml/item4.xml><?xml version="1.0" encoding="utf-8"?>
 <ct:contentTypeSchema xmlns:ct="http://schemas.microsoft.com/office/2006/metadata/contentType" xmlns:ma="http://schemas.microsoft.com/office/2006/metadata/properties/metaAttributes" ct:_="" ma:_="" ma:contentTypeName="Documento" ma:contentTypeID="0x01010085BD57D50E6DE842B1E6E45DD8ADA612" ma:contentTypeVersion="15" ma:contentTypeDescription="Crie um novo documento." ma:contentTypeScope="" ma:versionID="4e27a65a50f073179415bd2bada5bbc9">
   <xsd:schema xmlns:xsd="http://www.w3.org/2001/XMLSchema" xmlns:xs="http://www.w3.org/2001/XMLSchema" xmlns:p="http://schemas.microsoft.com/office/2006/metadata/properties" xmlns:ns2="6ec2c070-79bd-49b2-81b1-b94952dba74e" xmlns:ns3="bc4c7b94-15af-4813-b75b-40843b6f2e9a" targetNamespace="http://schemas.microsoft.com/office/2006/metadata/properties" ma:root="true" ma:fieldsID="6fedfd56ff70136164b4842578045bf9" ns2:_="" ns3:_="">
     <xsd:import namespace="6ec2c070-79bd-49b2-81b1-b94952dba74e"/>
@@ -5270,31 +5128,34 @@
 </ct:contentTypeSchema>
 </file>
 
-<file path=customXml/item2.xml><?xml version="1.0" encoding="utf-8"?>
-<p:properties xmlns:p="http://schemas.microsoft.com/office/2006/metadata/properties" xmlns:xsi="http://www.w3.org/2001/XMLSchema-instance" xmlns:pc="http://schemas.microsoft.com/office/infopath/2007/PartnerControls">
-  <documentManagement>
-    <lcf76f155ced4ddcb4097134ff3c332f xmlns="6ec2c070-79bd-49b2-81b1-b94952dba74e">
-      <Terms xmlns="http://schemas.microsoft.com/office/infopath/2007/PartnerControls"/>
-    </lcf76f155ced4ddcb4097134ff3c332f>
-    <TaxCatchAll xmlns="bc4c7b94-15af-4813-b75b-40843b6f2e9a" xsi:nil="true"/>
-  </documentManagement>
-</p:properties>
+<file path=customXml/itemProps1.xml><?xml version="1.0" encoding="utf-8"?>
+<ds:datastoreItem xmlns:ds="http://schemas.openxmlformats.org/officeDocument/2006/customXml" ds:itemID="{C33C90B8-6DA9-4EF8-A53E-7A21F1CFD17D}">
+  <ds:schemaRefs>
+    <ds:schemaRef ds:uri="http://schemas.openxmlformats.org/officeDocument/2006/bibliography"/>
+  </ds:schemaRefs>
+</ds:datastoreItem>
 </file>
 
-<file path=customXml/item3.xml><?xml version="1.0" encoding="utf-8"?>
-<?mso-contentType ?>
-<FormTemplates xmlns="http://schemas.microsoft.com/sharepoint/v3/contenttype/forms">
-  <Display>DocumentLibraryForm</Display>
-  <Edit>DocumentLibraryForm</Edit>
-  <New>DocumentLibraryForm</New>
-</FormTemplates>
+<file path=customXml/itemProps2.xml><?xml version="1.0" encoding="utf-8"?>
+<ds:datastoreItem xmlns:ds="http://schemas.openxmlformats.org/officeDocument/2006/customXml" ds:itemID="{CFEC2869-C3A9-4501-B796-76D7384D1A7B}">
+  <ds:schemaRefs>
+    <ds:schemaRef ds:uri="http://schemas.microsoft.com/sharepoint/v3/contenttype/forms"/>
+  </ds:schemaRefs>
+</ds:datastoreItem>
 </file>
 
-<file path=customXml/item4.xml><?xml version="1.0" encoding="utf-8"?>
-<b:Sources xmlns:b="http://schemas.openxmlformats.org/officeDocument/2006/bibliography" xmlns="http://schemas.openxmlformats.org/officeDocument/2006/bibliography" SelectedStyle="\APA.XSL" StyleName="APA"/>
+<file path=customXml/itemProps3.xml><?xml version="1.0" encoding="utf-8"?>
+<ds:datastoreItem xmlns:ds="http://schemas.openxmlformats.org/officeDocument/2006/customXml" ds:itemID="{B1D2E5BF-1E6D-4E16-A3BB-CA282FC2473A}">
+  <ds:schemaRefs>
+    <ds:schemaRef ds:uri="http://schemas.microsoft.com/office/2006/metadata/properties"/>
+    <ds:schemaRef ds:uri="http://schemas.microsoft.com/office/infopath/2007/PartnerControls"/>
+    <ds:schemaRef ds:uri="6ec2c070-79bd-49b2-81b1-b94952dba74e"/>
+    <ds:schemaRef ds:uri="bc4c7b94-15af-4813-b75b-40843b6f2e9a"/>
+  </ds:schemaRefs>
+</ds:datastoreItem>
 </file>
 
-<file path=customXml/itemProps1.xml><?xml version="1.0" encoding="utf-8"?>
+<file path=customXml/itemProps4.xml><?xml version="1.0" encoding="utf-8"?>
 <ds:datastoreItem xmlns:ds="http://schemas.openxmlformats.org/officeDocument/2006/customXml" ds:itemID="{2E0B6A1A-C0E8-4A0E-9898-D16A114C4D16}">
   <ds:schemaRefs>
     <ds:schemaRef ds:uri="http://schemas.microsoft.com/office/2006/metadata/contentType"/>
@@ -5311,31 +5172,4 @@
     <ds:schemaRef ds:uri="http://schemas.microsoft.com/internal/obd"/>
   </ds:schemaRefs>
 </ds:datastoreItem>
-</file>
-
-<file path=customXml/itemProps2.xml><?xml version="1.0" encoding="utf-8"?>
-<ds:datastoreItem xmlns:ds="http://schemas.openxmlformats.org/officeDocument/2006/customXml" ds:itemID="{B1D2E5BF-1E6D-4E16-A3BB-CA282FC2473A}">
-  <ds:schemaRefs>
-    <ds:schemaRef ds:uri="http://schemas.microsoft.com/office/2006/metadata/properties"/>
-    <ds:schemaRef ds:uri="http://schemas.microsoft.com/office/infopath/2007/PartnerControls"/>
-    <ds:schemaRef ds:uri="6ec2c070-79bd-49b2-81b1-b94952dba74e"/>
-    <ds:schemaRef ds:uri="bc4c7b94-15af-4813-b75b-40843b6f2e9a"/>
-  </ds:schemaRefs>
-</ds:datastoreItem>
-</file>
-
-<file path=customXml/itemProps3.xml><?xml version="1.0" encoding="utf-8"?>
-<ds:datastoreItem xmlns:ds="http://schemas.openxmlformats.org/officeDocument/2006/customXml" ds:itemID="{CFEC2869-C3A9-4501-B796-76D7384D1A7B}">
-  <ds:schemaRefs>
-    <ds:schemaRef ds:uri="http://schemas.microsoft.com/sharepoint/v3/contenttype/forms"/>
-  </ds:schemaRefs>
-</ds:datastoreItem>
-</file>
-
-<file path=customXml/itemProps4.xml><?xml version="1.0" encoding="utf-8"?>
-<ds:datastoreItem xmlns:ds="http://schemas.openxmlformats.org/officeDocument/2006/customXml" ds:itemID="{C33C90B8-6DA9-4EF8-A53E-7A21F1CFD17D}">
-  <ds:schemaRefs>
-    <ds:schemaRef ds:uri="http://schemas.openxmlformats.org/officeDocument/2006/bibliography"/>
-  </ds:schemaRefs>
-</ds:datastoreItem>
 </file>
</xml_diff>